<commit_message>
Adding risks and sprint 0
</commit_message>
<xml_diff>
--- a/Rapport.docx
+++ b/Rapport.docx
@@ -319,7 +319,7 @@
                                     <pic:cNvPicPr/>
                                   </pic:nvPicPr>
                                   <pic:blipFill>
-                                    <a:blip r:embed="rId6">
+                                    <a:blip r:embed="rId8">
                                       <a:extLst>
                                         <a:ext uri="{28A0092B-C50C-407E-A947-70E740481C1C}">
                                           <a14:useLocalDpi xmlns:a14="http://schemas.microsoft.com/office/drawing/2010/main" val="0"/>
@@ -391,7 +391,7 @@
                                     </pic:cNvPicPr>
                                   </pic:nvPicPr>
                                   <pic:blipFill>
-                                    <a:blip r:embed="rId7"/>
+                                    <a:blip r:embed="rId9"/>
                                     <a:srcRect/>
                                     <a:stretch>
                                       <a:fillRect/>
@@ -685,7 +685,7 @@
                     <pic:cNvPicPr/>
                   </pic:nvPicPr>
                   <pic:blipFill>
-                    <a:blip r:embed="rId8" cstate="print">
+                    <a:blip r:embed="rId10" cstate="print">
                       <a:extLst>
                         <a:ext uri="{28A0092B-C50C-407E-A947-70E740481C1C}">
                           <a14:useLocalDpi xmlns:a14="http://schemas.microsoft.com/office/drawing/2010/main" val="0"/>
@@ -1845,63 +1845,185 @@
           <w:r>
             <w:fldChar w:fldCharType="separate"/>
           </w:r>
-          <w:hyperlink w:anchor="_Toc502996932" w:history="1">
+          <w:bookmarkStart w:id="0" w:name="_GoBack"/>
+          <w:bookmarkEnd w:id="0"/>
+          <w:r>
+            <w:rPr>
+              <w:rStyle w:val="Lienhypertexte"/>
+            </w:rPr>
+            <w:fldChar w:fldCharType="begin"/>
+          </w:r>
+          <w:r>
+            <w:rPr>
+              <w:rStyle w:val="Lienhypertexte"/>
+            </w:rPr>
+            <w:instrText xml:space="preserve"> </w:instrText>
+          </w:r>
+          <w:r>
+            <w:instrText>HYPERLINK \l "_Toc503002860"</w:instrText>
+          </w:r>
+          <w:r>
+            <w:rPr>
+              <w:rStyle w:val="Lienhypertexte"/>
+            </w:rPr>
+            <w:instrText xml:space="preserve"> </w:instrText>
+          </w:r>
+          <w:r>
+            <w:rPr>
+              <w:rStyle w:val="Lienhypertexte"/>
+            </w:rPr>
+          </w:r>
+          <w:r>
+            <w:rPr>
+              <w:rStyle w:val="Lienhypertexte"/>
+            </w:rPr>
+            <w:fldChar w:fldCharType="separate"/>
+          </w:r>
+          <w:r>
+            <w:rPr>
+              <w:rStyle w:val="Lienhypertexte"/>
+            </w:rPr>
+            <w:t>1.</w:t>
+          </w:r>
+          <w:r>
+            <w:rPr>
+              <w:rFonts w:cstheme="minorBidi"/>
+              <w:b w:val="0"/>
+            </w:rPr>
+            <w:tab/>
+          </w:r>
+          <w:r>
+            <w:rPr>
+              <w:rStyle w:val="Lienhypertexte"/>
+            </w:rPr>
+            <w:t>Présentation de projet</w:t>
+          </w:r>
+          <w:r>
+            <w:rPr>
+              <w:webHidden/>
+            </w:rPr>
+            <w:tab/>
+          </w:r>
+          <w:r>
+            <w:rPr>
+              <w:webHidden/>
+            </w:rPr>
+            <w:fldChar w:fldCharType="begin"/>
+          </w:r>
+          <w:r>
+            <w:rPr>
+              <w:webHidden/>
+            </w:rPr>
+            <w:instrText xml:space="preserve"> PAGEREF _Toc503002860 \h </w:instrText>
+          </w:r>
+          <w:r>
+            <w:rPr>
+              <w:webHidden/>
+            </w:rPr>
+          </w:r>
+          <w:r>
+            <w:rPr>
+              <w:webHidden/>
+            </w:rPr>
+            <w:fldChar w:fldCharType="separate"/>
+          </w:r>
+          <w:r>
+            <w:rPr>
+              <w:webHidden/>
+            </w:rPr>
+            <w:t>4</w:t>
+          </w:r>
+          <w:r>
+            <w:rPr>
+              <w:webHidden/>
+            </w:rPr>
+            <w:fldChar w:fldCharType="end"/>
+          </w:r>
+          <w:r>
+            <w:rPr>
+              <w:rStyle w:val="Lienhypertexte"/>
+            </w:rPr>
+            <w:fldChar w:fldCharType="end"/>
+          </w:r>
+        </w:p>
+        <w:p>
+          <w:pPr>
+            <w:pStyle w:val="TM2"/>
+            <w:tabs>
+              <w:tab w:val="left" w:pos="880"/>
+              <w:tab w:val="right" w:leader="dot" w:pos="9062"/>
+            </w:tabs>
+            <w:rPr>
+              <w:rFonts w:cstheme="minorBidi"/>
+              <w:noProof/>
+            </w:rPr>
+          </w:pPr>
+          <w:hyperlink w:anchor="_Toc503002861" w:history="1">
             <w:r>
               <w:rPr>
                 <w:rStyle w:val="Lienhypertexte"/>
-              </w:rPr>
-              <w:t>1.</w:t>
+                <w:noProof/>
+              </w:rPr>
+              <w:t>1.1</w:t>
             </w:r>
             <w:r>
               <w:rPr>
                 <w:rFonts w:cstheme="minorBidi"/>
-                <w:b w:val="0"/>
+                <w:noProof/>
               </w:rPr>
               <w:tab/>
             </w:r>
             <w:r>
               <w:rPr>
                 <w:rStyle w:val="Lienhypertexte"/>
-              </w:rPr>
-              <w:t>Présentation de projet</w:t>
-            </w:r>
-            <w:r>
-              <w:rPr>
+                <w:noProof/>
+              </w:rPr>
+              <w:t>Introduction</w:t>
+            </w:r>
+            <w:r>
+              <w:rPr>
+                <w:noProof/>
                 <w:webHidden/>
               </w:rPr>
               <w:tab/>
             </w:r>
             <w:r>
               <w:rPr>
+                <w:noProof/>
                 <w:webHidden/>
               </w:rPr>
               <w:fldChar w:fldCharType="begin"/>
             </w:r>
             <w:r>
               <w:rPr>
-                <w:webHidden/>
-              </w:rPr>
-              <w:instrText xml:space="preserve"> PAGEREF _Toc502996932 \h </w:instrText>
-            </w:r>
-            <w:r>
-              <w:rPr>
-                <w:webHidden/>
-              </w:rPr>
-            </w:r>
-            <w:r>
-              <w:rPr>
+                <w:noProof/>
+                <w:webHidden/>
+              </w:rPr>
+              <w:instrText xml:space="preserve"> PAGEREF _Toc503002861 \h </w:instrText>
+            </w:r>
+            <w:r>
+              <w:rPr>
+                <w:noProof/>
+                <w:webHidden/>
+              </w:rPr>
+            </w:r>
+            <w:r>
+              <w:rPr>
+                <w:noProof/>
                 <w:webHidden/>
               </w:rPr>
               <w:fldChar w:fldCharType="separate"/>
             </w:r>
             <w:r>
               <w:rPr>
+                <w:noProof/>
                 <w:webHidden/>
               </w:rPr>
               <w:t>4</w:t>
             </w:r>
             <w:r>
               <w:rPr>
+                <w:noProof/>
                 <w:webHidden/>
               </w:rPr>
               <w:fldChar w:fldCharType="end"/>
@@ -1920,13 +2042,13 @@
               <w:noProof/>
             </w:rPr>
           </w:pPr>
-          <w:hyperlink w:anchor="_Toc502996933" w:history="1">
+          <w:hyperlink w:anchor="_Toc503002862" w:history="1">
             <w:r>
               <w:rPr>
                 <w:rStyle w:val="Lienhypertexte"/>
                 <w:noProof/>
               </w:rPr>
-              <w:t>1.1</w:t>
+              <w:t>1.2</w:t>
             </w:r>
             <w:r>
               <w:rPr>
@@ -1940,7 +2062,7 @@
                 <w:rStyle w:val="Lienhypertexte"/>
                 <w:noProof/>
               </w:rPr>
-              <w:t>Introduction</w:t>
+              <w:t>Etude de l’existant</w:t>
             </w:r>
             <w:r>
               <w:rPr>
@@ -1961,7 +2083,7 @@
                 <w:noProof/>
                 <w:webHidden/>
               </w:rPr>
-              <w:instrText xml:space="preserve"> PAGEREF _Toc502996933 \h </w:instrText>
+              <w:instrText xml:space="preserve"> PAGEREF _Toc503002862 \h </w:instrText>
             </w:r>
             <w:r>
               <w:rPr>
@@ -2004,13 +2126,13 @@
               <w:noProof/>
             </w:rPr>
           </w:pPr>
-          <w:hyperlink w:anchor="_Toc502996934" w:history="1">
+          <w:hyperlink w:anchor="_Toc503002863" w:history="1">
             <w:r>
               <w:rPr>
                 <w:rStyle w:val="Lienhypertexte"/>
                 <w:noProof/>
               </w:rPr>
-              <w:t>1.2</w:t>
+              <w:t>1.3</w:t>
             </w:r>
             <w:r>
               <w:rPr>
@@ -2024,7 +2146,7 @@
                 <w:rStyle w:val="Lienhypertexte"/>
                 <w:noProof/>
               </w:rPr>
-              <w:t>Etude de l’existant</w:t>
+              <w:t>Critique de l’existant</w:t>
             </w:r>
             <w:r>
               <w:rPr>
@@ -2045,7 +2167,7 @@
                 <w:noProof/>
                 <w:webHidden/>
               </w:rPr>
-              <w:instrText xml:space="preserve"> PAGEREF _Toc502996934 \h </w:instrText>
+              <w:instrText xml:space="preserve"> PAGEREF _Toc503002863 \h </w:instrText>
             </w:r>
             <w:r>
               <w:rPr>
@@ -2070,6 +2192,77 @@
             <w:r>
               <w:rPr>
                 <w:noProof/>
+                <w:webHidden/>
+              </w:rPr>
+              <w:fldChar w:fldCharType="end"/>
+            </w:r>
+          </w:hyperlink>
+        </w:p>
+        <w:p>
+          <w:pPr>
+            <w:pStyle w:val="TM1"/>
+            <w:rPr>
+              <w:rFonts w:cstheme="minorBidi"/>
+              <w:b w:val="0"/>
+            </w:rPr>
+          </w:pPr>
+          <w:hyperlink w:anchor="_Toc503002864" w:history="1">
+            <w:r>
+              <w:rPr>
+                <w:rStyle w:val="Lienhypertexte"/>
+              </w:rPr>
+              <w:t>2</w:t>
+            </w:r>
+            <w:r>
+              <w:rPr>
+                <w:rFonts w:cstheme="minorBidi"/>
+                <w:b w:val="0"/>
+              </w:rPr>
+              <w:tab/>
+            </w:r>
+            <w:r>
+              <w:rPr>
+                <w:rStyle w:val="Lienhypertexte"/>
+              </w:rPr>
+              <w:t>- Conduite du projet</w:t>
+            </w:r>
+            <w:r>
+              <w:rPr>
+                <w:webHidden/>
+              </w:rPr>
+              <w:tab/>
+            </w:r>
+            <w:r>
+              <w:rPr>
+                <w:webHidden/>
+              </w:rPr>
+              <w:fldChar w:fldCharType="begin"/>
+            </w:r>
+            <w:r>
+              <w:rPr>
+                <w:webHidden/>
+              </w:rPr>
+              <w:instrText xml:space="preserve"> PAGEREF _Toc503002864 \h </w:instrText>
+            </w:r>
+            <w:r>
+              <w:rPr>
+                <w:webHidden/>
+              </w:rPr>
+            </w:r>
+            <w:r>
+              <w:rPr>
+                <w:webHidden/>
+              </w:rPr>
+              <w:fldChar w:fldCharType="separate"/>
+            </w:r>
+            <w:r>
+              <w:rPr>
+                <w:webHidden/>
+              </w:rPr>
+              <w:t>5</w:t>
+            </w:r>
+            <w:r>
+              <w:rPr>
                 <w:webHidden/>
               </w:rPr>
               <w:fldChar w:fldCharType="end"/>
@@ -2088,13 +2281,13 @@
               <w:noProof/>
             </w:rPr>
           </w:pPr>
-          <w:hyperlink w:anchor="_Toc502996935" w:history="1">
+          <w:hyperlink w:anchor="_Toc503002865" w:history="1">
             <w:r>
               <w:rPr>
                 <w:rStyle w:val="Lienhypertexte"/>
                 <w:noProof/>
               </w:rPr>
-              <w:t>1.3</w:t>
+              <w:t>2.1</w:t>
             </w:r>
             <w:r>
               <w:rPr>
@@ -2108,7 +2301,7 @@
                 <w:rStyle w:val="Lienhypertexte"/>
                 <w:noProof/>
               </w:rPr>
-              <w:t>Critique de l’existant</w:t>
+              <w:t>Description de la méthodologie SCRUM</w:t>
             </w:r>
             <w:r>
               <w:rPr>
@@ -2129,7 +2322,7 @@
                 <w:noProof/>
                 <w:webHidden/>
               </w:rPr>
-              <w:instrText xml:space="preserve"> PAGEREF _Toc502996935 \h </w:instrText>
+              <w:instrText xml:space="preserve"> PAGEREF _Toc503002865 \h </w:instrText>
             </w:r>
             <w:r>
               <w:rPr>
@@ -2149,82 +2342,11 @@
                 <w:noProof/>
                 <w:webHidden/>
               </w:rPr>
-              <w:t>4</w:t>
-            </w:r>
-            <w:r>
-              <w:rPr>
-                <w:noProof/>
-                <w:webHidden/>
-              </w:rPr>
-              <w:fldChar w:fldCharType="end"/>
-            </w:r>
-          </w:hyperlink>
-        </w:p>
-        <w:p>
-          <w:pPr>
-            <w:pStyle w:val="TM1"/>
-            <w:rPr>
-              <w:rFonts w:cstheme="minorBidi"/>
-              <w:b w:val="0"/>
-            </w:rPr>
-          </w:pPr>
-          <w:hyperlink w:anchor="_Toc502996936" w:history="1">
-            <w:r>
-              <w:rPr>
-                <w:rStyle w:val="Lienhypertexte"/>
-              </w:rPr>
-              <w:t>2</w:t>
-            </w:r>
-            <w:r>
-              <w:rPr>
-                <w:rFonts w:cstheme="minorBidi"/>
-                <w:b w:val="0"/>
-              </w:rPr>
-              <w:tab/>
-            </w:r>
-            <w:r>
-              <w:rPr>
-                <w:rStyle w:val="Lienhypertexte"/>
-              </w:rPr>
-              <w:t>- Conduite du projet</w:t>
-            </w:r>
-            <w:r>
-              <w:rPr>
-                <w:webHidden/>
-              </w:rPr>
-              <w:tab/>
-            </w:r>
-            <w:r>
-              <w:rPr>
-                <w:webHidden/>
-              </w:rPr>
-              <w:fldChar w:fldCharType="begin"/>
-            </w:r>
-            <w:r>
-              <w:rPr>
-                <w:webHidden/>
-              </w:rPr>
-              <w:instrText xml:space="preserve"> PAGEREF _Toc502996936 \h </w:instrText>
-            </w:r>
-            <w:r>
-              <w:rPr>
-                <w:webHidden/>
-              </w:rPr>
-            </w:r>
-            <w:r>
-              <w:rPr>
-                <w:webHidden/>
-              </w:rPr>
-              <w:fldChar w:fldCharType="separate"/>
-            </w:r>
-            <w:r>
-              <w:rPr>
-                <w:webHidden/>
-              </w:rPr>
               <w:t>5</w:t>
             </w:r>
             <w:r>
               <w:rPr>
+                <w:noProof/>
                 <w:webHidden/>
               </w:rPr>
               <w:fldChar w:fldCharType="end"/>
@@ -2243,13 +2365,13 @@
               <w:noProof/>
             </w:rPr>
           </w:pPr>
-          <w:hyperlink w:anchor="_Toc502996937" w:history="1">
+          <w:hyperlink w:anchor="_Toc503002866" w:history="1">
             <w:r>
               <w:rPr>
                 <w:rStyle w:val="Lienhypertexte"/>
                 <w:noProof/>
               </w:rPr>
-              <w:t>2.1</w:t>
+              <w:t>2.2</w:t>
             </w:r>
             <w:r>
               <w:rPr>
@@ -2263,7 +2385,7 @@
                 <w:rStyle w:val="Lienhypertexte"/>
                 <w:noProof/>
               </w:rPr>
-              <w:t>Description de la méthodologie SCRUM</w:t>
+              <w:t>Pourquoi le choix de la méthodologie SCRUM</w:t>
             </w:r>
             <w:r>
               <w:rPr>
@@ -2284,7 +2406,7 @@
                 <w:noProof/>
                 <w:webHidden/>
               </w:rPr>
-              <w:instrText xml:space="preserve"> PAGEREF _Toc502996937 \h </w:instrText>
+              <w:instrText xml:space="preserve"> PAGEREF _Toc503002866 \h </w:instrText>
             </w:r>
             <w:r>
               <w:rPr>
@@ -2327,13 +2449,13 @@
               <w:noProof/>
             </w:rPr>
           </w:pPr>
-          <w:hyperlink w:anchor="_Toc502996938" w:history="1">
+          <w:hyperlink w:anchor="_Toc503002867" w:history="1">
             <w:r>
               <w:rPr>
                 <w:rStyle w:val="Lienhypertexte"/>
                 <w:noProof/>
               </w:rPr>
-              <w:t>2.2</w:t>
+              <w:t>2.3</w:t>
             </w:r>
             <w:r>
               <w:rPr>
@@ -2347,7 +2469,7 @@
                 <w:rStyle w:val="Lienhypertexte"/>
                 <w:noProof/>
               </w:rPr>
-              <w:t>Pourquoi le choix de la méthodologie SCRUM</w:t>
+              <w:t>Les risques</w:t>
             </w:r>
             <w:r>
               <w:rPr>
@@ -2368,7 +2490,7 @@
                 <w:noProof/>
                 <w:webHidden/>
               </w:rPr>
-              <w:instrText xml:space="preserve"> PAGEREF _Toc502996938 \h </w:instrText>
+              <w:instrText xml:space="preserve"> PAGEREF _Toc503002867 \h </w:instrText>
             </w:r>
             <w:r>
               <w:rPr>
@@ -2388,7 +2510,7 @@
                 <w:noProof/>
                 <w:webHidden/>
               </w:rPr>
-              <w:t>5</w:t>
+              <w:t>6</w:t>
             </w:r>
             <w:r>
               <w:rPr>
@@ -2407,7 +2529,7 @@
               <w:b w:val="0"/>
             </w:rPr>
           </w:pPr>
-          <w:hyperlink w:anchor="_Toc502996939" w:history="1">
+          <w:hyperlink w:anchor="_Toc503002868" w:history="1">
             <w:r>
               <w:rPr>
                 <w:rStyle w:val="Lienhypertexte"/>
@@ -2443,7 +2565,7 @@
               <w:rPr>
                 <w:webHidden/>
               </w:rPr>
-              <w:instrText xml:space="preserve"> PAGEREF _Toc502996939 \h </w:instrText>
+              <w:instrText xml:space="preserve"> PAGEREF _Toc503002868 \h </w:instrText>
             </w:r>
             <w:r>
               <w:rPr>
@@ -2482,7 +2604,7 @@
               <w:noProof/>
             </w:rPr>
           </w:pPr>
-          <w:hyperlink w:anchor="_Toc502996940" w:history="1">
+          <w:hyperlink w:anchor="_Toc503002869" w:history="1">
             <w:r>
               <w:rPr>
                 <w:rStyle w:val="Lienhypertexte"/>
@@ -2523,7 +2645,7 @@
                 <w:noProof/>
                 <w:webHidden/>
               </w:rPr>
-              <w:instrText xml:space="preserve"> PAGEREF _Toc502996940 \h </w:instrText>
+              <w:instrText xml:space="preserve"> PAGEREF _Toc503002869 \h </w:instrText>
             </w:r>
             <w:r>
               <w:rPr>
@@ -2566,7 +2688,7 @@
               <w:noProof/>
             </w:rPr>
           </w:pPr>
-          <w:hyperlink w:anchor="_Toc502996941" w:history="1">
+          <w:hyperlink w:anchor="_Toc503002870" w:history="1">
             <w:r>
               <w:rPr>
                 <w:rStyle w:val="Lienhypertexte"/>
@@ -2607,7 +2729,7 @@
                 <w:noProof/>
                 <w:webHidden/>
               </w:rPr>
-              <w:instrText xml:space="preserve"> PAGEREF _Toc502996941 \h </w:instrText>
+              <w:instrText xml:space="preserve"> PAGEREF _Toc503002870 \h </w:instrText>
             </w:r>
             <w:r>
               <w:rPr>
@@ -2650,7 +2772,7 @@
               <w:noProof/>
             </w:rPr>
           </w:pPr>
-          <w:hyperlink w:anchor="_Toc502996942" w:history="1">
+          <w:hyperlink w:anchor="_Toc503002871" w:history="1">
             <w:r>
               <w:rPr>
                 <w:rStyle w:val="Lienhypertexte"/>
@@ -2691,7 +2813,7 @@
                 <w:noProof/>
                 <w:webHidden/>
               </w:rPr>
-              <w:instrText xml:space="preserve"> PAGEREF _Toc502996942 \h </w:instrText>
+              <w:instrText xml:space="preserve"> PAGEREF _Toc503002871 \h </w:instrText>
             </w:r>
             <w:r>
               <w:rPr>
@@ -2734,7 +2856,7 @@
               <w:noProof/>
             </w:rPr>
           </w:pPr>
-          <w:hyperlink w:anchor="_Toc502996943" w:history="1">
+          <w:hyperlink w:anchor="_Toc503002872" w:history="1">
             <w:r>
               <w:rPr>
                 <w:rStyle w:val="Lienhypertexte"/>
@@ -2775,7 +2897,7 @@
                 <w:noProof/>
                 <w:webHidden/>
               </w:rPr>
-              <w:instrText xml:space="preserve"> PAGEREF _Toc502996943 \h </w:instrText>
+              <w:instrText xml:space="preserve"> PAGEREF _Toc503002872 \h </w:instrText>
             </w:r>
             <w:r>
               <w:rPr>
@@ -2818,7 +2940,7 @@
               <w:noProof/>
             </w:rPr>
           </w:pPr>
-          <w:hyperlink w:anchor="_Toc502996944" w:history="1">
+          <w:hyperlink w:anchor="_Toc503002873" w:history="1">
             <w:r>
               <w:rPr>
                 <w:rStyle w:val="Lienhypertexte"/>
@@ -2859,7 +2981,7 @@
                 <w:noProof/>
                 <w:webHidden/>
               </w:rPr>
-              <w:instrText xml:space="preserve"> PAGEREF _Toc502996944 \h </w:instrText>
+              <w:instrText xml:space="preserve"> PAGEREF _Toc503002873 \h </w:instrText>
             </w:r>
             <w:r>
               <w:rPr>
@@ -2902,7 +3024,7 @@
               <w:noProof/>
             </w:rPr>
           </w:pPr>
-          <w:hyperlink w:anchor="_Toc502996945" w:history="1">
+          <w:hyperlink w:anchor="_Toc503002874" w:history="1">
             <w:r>
               <w:rPr>
                 <w:rStyle w:val="Lienhypertexte"/>
@@ -2943,7 +3065,7 @@
                 <w:noProof/>
                 <w:webHidden/>
               </w:rPr>
-              <w:instrText xml:space="preserve"> PAGEREF _Toc502996945 \h </w:instrText>
+              <w:instrText xml:space="preserve"> PAGEREF _Toc503002874 \h </w:instrText>
             </w:r>
             <w:r>
               <w:rPr>
@@ -2982,7 +3104,7 @@
               <w:b w:val="0"/>
             </w:rPr>
           </w:pPr>
-          <w:hyperlink w:anchor="_Toc502996946" w:history="1">
+          <w:hyperlink w:anchor="_Toc503002875" w:history="1">
             <w:r>
               <w:rPr>
                 <w:rStyle w:val="Lienhypertexte"/>
@@ -3000,7 +3122,7 @@
               <w:rPr>
                 <w:rStyle w:val="Lienhypertexte"/>
               </w:rPr>
-              <w:t>Resalisation</w:t>
+              <w:t>Réalisation</w:t>
             </w:r>
             <w:r>
               <w:rPr>
@@ -3018,7 +3140,7 @@
               <w:rPr>
                 <w:webHidden/>
               </w:rPr>
-              <w:instrText xml:space="preserve"> PAGEREF _Toc502996946 \h </w:instrText>
+              <w:instrText xml:space="preserve"> PAGEREF _Toc503002875 \h </w:instrText>
             </w:r>
             <w:r>
               <w:rPr>
@@ -3057,7 +3179,7 @@
               <w:noProof/>
             </w:rPr>
           </w:pPr>
-          <w:hyperlink w:anchor="_Toc502996947" w:history="1">
+          <w:hyperlink w:anchor="_Toc503002876" w:history="1">
             <w:r>
               <w:rPr>
                 <w:rStyle w:val="Lienhypertexte"/>
@@ -3077,6 +3199,90 @@
                 <w:rStyle w:val="Lienhypertexte"/>
                 <w:noProof/>
               </w:rPr>
+              <w:t>Sprint 0 : Mise en place de l’architecture technique</w:t>
+            </w:r>
+            <w:r>
+              <w:rPr>
+                <w:noProof/>
+                <w:webHidden/>
+              </w:rPr>
+              <w:tab/>
+            </w:r>
+            <w:r>
+              <w:rPr>
+                <w:noProof/>
+                <w:webHidden/>
+              </w:rPr>
+              <w:fldChar w:fldCharType="begin"/>
+            </w:r>
+            <w:r>
+              <w:rPr>
+                <w:noProof/>
+                <w:webHidden/>
+              </w:rPr>
+              <w:instrText xml:space="preserve"> PAGEREF _Toc503002876 \h </w:instrText>
+            </w:r>
+            <w:r>
+              <w:rPr>
+                <w:noProof/>
+                <w:webHidden/>
+              </w:rPr>
+            </w:r>
+            <w:r>
+              <w:rPr>
+                <w:noProof/>
+                <w:webHidden/>
+              </w:rPr>
+              <w:fldChar w:fldCharType="separate"/>
+            </w:r>
+            <w:r>
+              <w:rPr>
+                <w:noProof/>
+                <w:webHidden/>
+              </w:rPr>
+              <w:t>7</w:t>
+            </w:r>
+            <w:r>
+              <w:rPr>
+                <w:noProof/>
+                <w:webHidden/>
+              </w:rPr>
+              <w:fldChar w:fldCharType="end"/>
+            </w:r>
+          </w:hyperlink>
+        </w:p>
+        <w:p>
+          <w:pPr>
+            <w:pStyle w:val="TM2"/>
+            <w:tabs>
+              <w:tab w:val="left" w:pos="880"/>
+              <w:tab w:val="right" w:leader="dot" w:pos="9062"/>
+            </w:tabs>
+            <w:rPr>
+              <w:rFonts w:cstheme="minorBidi"/>
+              <w:noProof/>
+            </w:rPr>
+          </w:pPr>
+          <w:hyperlink w:anchor="_Toc503002877" w:history="1">
+            <w:r>
+              <w:rPr>
+                <w:rStyle w:val="Lienhypertexte"/>
+                <w:noProof/>
+              </w:rPr>
+              <w:t>4.2</w:t>
+            </w:r>
+            <w:r>
+              <w:rPr>
+                <w:rFonts w:cstheme="minorBidi"/>
+                <w:noProof/>
+              </w:rPr>
+              <w:tab/>
+            </w:r>
+            <w:r>
+              <w:rPr>
+                <w:rStyle w:val="Lienhypertexte"/>
+                <w:noProof/>
+              </w:rPr>
               <w:t>Sprint 1 : Gestion des dossiers médicaux</w:t>
             </w:r>
             <w:r>
@@ -3098,7 +3304,7 @@
                 <w:noProof/>
                 <w:webHidden/>
               </w:rPr>
-              <w:instrText xml:space="preserve"> PAGEREF _Toc502996947 \h </w:instrText>
+              <w:instrText xml:space="preserve"> PAGEREF _Toc503002877 \h </w:instrText>
             </w:r>
             <w:r>
               <w:rPr>
@@ -3141,13 +3347,13 @@
               <w:noProof/>
             </w:rPr>
           </w:pPr>
-          <w:hyperlink w:anchor="_Toc502996948" w:history="1">
+          <w:hyperlink w:anchor="_Toc503002878" w:history="1">
             <w:r>
               <w:rPr>
                 <w:rStyle w:val="Lienhypertexte"/>
                 <w:noProof/>
               </w:rPr>
-              <w:t>4.1.1</w:t>
+              <w:t>4.2.1</w:t>
             </w:r>
             <w:r>
               <w:rPr>
@@ -3182,7 +3388,7 @@
                 <w:noProof/>
                 <w:webHidden/>
               </w:rPr>
-              <w:instrText xml:space="preserve"> PAGEREF _Toc502996948 \h </w:instrText>
+              <w:instrText xml:space="preserve"> PAGEREF _Toc503002878 \h </w:instrText>
             </w:r>
             <w:r>
               <w:rPr>
@@ -3225,13 +3431,13 @@
               <w:noProof/>
             </w:rPr>
           </w:pPr>
-          <w:hyperlink w:anchor="_Toc502996949" w:history="1">
+          <w:hyperlink w:anchor="_Toc503002879" w:history="1">
             <w:r>
               <w:rPr>
                 <w:rStyle w:val="Lienhypertexte"/>
                 <w:noProof/>
               </w:rPr>
-              <w:t>4.1.2</w:t>
+              <w:t>4.2.2</w:t>
             </w:r>
             <w:r>
               <w:rPr>
@@ -3266,7 +3472,7 @@
                 <w:noProof/>
                 <w:webHidden/>
               </w:rPr>
-              <w:instrText xml:space="preserve"> PAGEREF _Toc502996949 \h </w:instrText>
+              <w:instrText xml:space="preserve"> PAGEREF _Toc503002879 \h </w:instrText>
             </w:r>
             <w:r>
               <w:rPr>
@@ -3309,13 +3515,13 @@
               <w:noProof/>
             </w:rPr>
           </w:pPr>
-          <w:hyperlink w:anchor="_Toc502996950" w:history="1">
+          <w:hyperlink w:anchor="_Toc503002880" w:history="1">
             <w:r>
               <w:rPr>
                 <w:rStyle w:val="Lienhypertexte"/>
                 <w:noProof/>
               </w:rPr>
-              <w:t>4.1.3</w:t>
+              <w:t>4.2.3</w:t>
             </w:r>
             <w:r>
               <w:rPr>
@@ -3350,7 +3556,7 @@
                 <w:noProof/>
                 <w:webHidden/>
               </w:rPr>
-              <w:instrText xml:space="preserve"> PAGEREF _Toc502996950 \h </w:instrText>
+              <w:instrText xml:space="preserve"> PAGEREF _Toc503002880 \h </w:instrText>
             </w:r>
             <w:r>
               <w:rPr>
@@ -3393,13 +3599,13 @@
               <w:noProof/>
             </w:rPr>
           </w:pPr>
-          <w:hyperlink w:anchor="_Toc502996951" w:history="1">
+          <w:hyperlink w:anchor="_Toc503002881" w:history="1">
             <w:r>
               <w:rPr>
                 <w:rStyle w:val="Lienhypertexte"/>
                 <w:noProof/>
               </w:rPr>
-              <w:t>4.1.4</w:t>
+              <w:t>4.2.4</w:t>
             </w:r>
             <w:r>
               <w:rPr>
@@ -3434,7 +3640,7 @@
                 <w:noProof/>
                 <w:webHidden/>
               </w:rPr>
-              <w:instrText xml:space="preserve"> PAGEREF _Toc502996951 \h </w:instrText>
+              <w:instrText xml:space="preserve"> PAGEREF _Toc503002881 \h </w:instrText>
             </w:r>
             <w:r>
               <w:rPr>
@@ -3477,13 +3683,13 @@
               <w:noProof/>
             </w:rPr>
           </w:pPr>
-          <w:hyperlink w:anchor="_Toc502996952" w:history="1">
+          <w:hyperlink w:anchor="_Toc503002882" w:history="1">
             <w:r>
               <w:rPr>
                 <w:rStyle w:val="Lienhypertexte"/>
                 <w:noProof/>
               </w:rPr>
-              <w:t>4.1.5</w:t>
+              <w:t>4.2.5</w:t>
             </w:r>
             <w:r>
               <w:rPr>
@@ -3518,7 +3724,7 @@
                 <w:noProof/>
                 <w:webHidden/>
               </w:rPr>
-              <w:instrText xml:space="preserve"> PAGEREF _Toc502996952 \h </w:instrText>
+              <w:instrText xml:space="preserve"> PAGEREF _Toc503002882 \h </w:instrText>
             </w:r>
             <w:r>
               <w:rPr>
@@ -3561,13 +3767,13 @@
               <w:noProof/>
             </w:rPr>
           </w:pPr>
-          <w:hyperlink w:anchor="_Toc502996953" w:history="1">
+          <w:hyperlink w:anchor="_Toc503002883" w:history="1">
             <w:r>
               <w:rPr>
                 <w:rStyle w:val="Lienhypertexte"/>
                 <w:noProof/>
               </w:rPr>
-              <w:t>4.2</w:t>
+              <w:t>4.3</w:t>
             </w:r>
             <w:r>
               <w:rPr>
@@ -3602,7 +3808,7 @@
                 <w:noProof/>
                 <w:webHidden/>
               </w:rPr>
-              <w:instrText xml:space="preserve"> PAGEREF _Toc502996953 \h </w:instrText>
+              <w:instrText xml:space="preserve"> PAGEREF _Toc503002883 \h </w:instrText>
             </w:r>
             <w:r>
               <w:rPr>
@@ -3645,13 +3851,13 @@
               <w:noProof/>
             </w:rPr>
           </w:pPr>
-          <w:hyperlink w:anchor="_Toc502996954" w:history="1">
+          <w:hyperlink w:anchor="_Toc503002884" w:history="1">
             <w:r>
               <w:rPr>
                 <w:rStyle w:val="Lienhypertexte"/>
                 <w:noProof/>
               </w:rPr>
-              <w:t>4.2.1</w:t>
+              <w:t>4.3.1</w:t>
             </w:r>
             <w:r>
               <w:rPr>
@@ -3686,7 +3892,7 @@
                 <w:noProof/>
                 <w:webHidden/>
               </w:rPr>
-              <w:instrText xml:space="preserve"> PAGEREF _Toc502996954 \h </w:instrText>
+              <w:instrText xml:space="preserve"> PAGEREF _Toc503002884 \h </w:instrText>
             </w:r>
             <w:r>
               <w:rPr>
@@ -3729,13 +3935,13 @@
               <w:noProof/>
             </w:rPr>
           </w:pPr>
-          <w:hyperlink w:anchor="_Toc502996955" w:history="1">
+          <w:hyperlink w:anchor="_Toc503002885" w:history="1">
             <w:r>
               <w:rPr>
                 <w:rStyle w:val="Lienhypertexte"/>
                 <w:noProof/>
               </w:rPr>
-              <w:t>4.2.2</w:t>
+              <w:t>4.3.2</w:t>
             </w:r>
             <w:r>
               <w:rPr>
@@ -3770,7 +3976,7 @@
                 <w:noProof/>
                 <w:webHidden/>
               </w:rPr>
-              <w:instrText xml:space="preserve"> PAGEREF _Toc502996955 \h </w:instrText>
+              <w:instrText xml:space="preserve"> PAGEREF _Toc503002885 \h </w:instrText>
             </w:r>
             <w:r>
               <w:rPr>
@@ -3813,13 +4019,13 @@
               <w:noProof/>
             </w:rPr>
           </w:pPr>
-          <w:hyperlink w:anchor="_Toc502996956" w:history="1">
+          <w:hyperlink w:anchor="_Toc503002886" w:history="1">
             <w:r>
               <w:rPr>
                 <w:rStyle w:val="Lienhypertexte"/>
                 <w:noProof/>
               </w:rPr>
-              <w:t>4.2.3</w:t>
+              <w:t>4.3.3</w:t>
             </w:r>
             <w:r>
               <w:rPr>
@@ -3854,7 +4060,7 @@
                 <w:noProof/>
                 <w:webHidden/>
               </w:rPr>
-              <w:instrText xml:space="preserve"> PAGEREF _Toc502996956 \h </w:instrText>
+              <w:instrText xml:space="preserve"> PAGEREF _Toc503002886 \h </w:instrText>
             </w:r>
             <w:r>
               <w:rPr>
@@ -3897,13 +4103,13 @@
               <w:noProof/>
             </w:rPr>
           </w:pPr>
-          <w:hyperlink w:anchor="_Toc502996957" w:history="1">
+          <w:hyperlink w:anchor="_Toc503002887" w:history="1">
             <w:r>
               <w:rPr>
                 <w:rStyle w:val="Lienhypertexte"/>
                 <w:noProof/>
               </w:rPr>
-              <w:t>4.2.4</w:t>
+              <w:t>4.3.4</w:t>
             </w:r>
             <w:r>
               <w:rPr>
@@ -3938,7 +4144,7 @@
                 <w:noProof/>
                 <w:webHidden/>
               </w:rPr>
-              <w:instrText xml:space="preserve"> PAGEREF _Toc502996957 \h </w:instrText>
+              <w:instrText xml:space="preserve"> PAGEREF _Toc503002887 \h </w:instrText>
             </w:r>
             <w:r>
               <w:rPr>
@@ -3981,13 +4187,13 @@
               <w:noProof/>
             </w:rPr>
           </w:pPr>
-          <w:hyperlink w:anchor="_Toc502996958" w:history="1">
+          <w:hyperlink w:anchor="_Toc503002888" w:history="1">
             <w:r>
               <w:rPr>
                 <w:rStyle w:val="Lienhypertexte"/>
                 <w:noProof/>
               </w:rPr>
-              <w:t>4.2.5</w:t>
+              <w:t>4.3.5</w:t>
             </w:r>
             <w:r>
               <w:rPr>
@@ -4022,7 +4228,7 @@
                 <w:noProof/>
                 <w:webHidden/>
               </w:rPr>
-              <w:instrText xml:space="preserve"> PAGEREF _Toc502996958 \h </w:instrText>
+              <w:instrText xml:space="preserve"> PAGEREF _Toc503002888 \h </w:instrText>
             </w:r>
             <w:r>
               <w:rPr>
@@ -4065,13 +4271,13 @@
               <w:noProof/>
             </w:rPr>
           </w:pPr>
-          <w:hyperlink w:anchor="_Toc502996959" w:history="1">
+          <w:hyperlink w:anchor="_Toc503002889" w:history="1">
             <w:r>
               <w:rPr>
                 <w:rStyle w:val="Lienhypertexte"/>
                 <w:noProof/>
               </w:rPr>
-              <w:t>4.3</w:t>
+              <w:t>4.4</w:t>
             </w:r>
             <w:r>
               <w:rPr>
@@ -4106,7 +4312,7 @@
                 <w:noProof/>
                 <w:webHidden/>
               </w:rPr>
-              <w:instrText xml:space="preserve"> PAGEREF _Toc502996959 \h </w:instrText>
+              <w:instrText xml:space="preserve"> PAGEREF _Toc503002889 \h </w:instrText>
             </w:r>
             <w:r>
               <w:rPr>
@@ -4149,13 +4355,13 @@
               <w:noProof/>
             </w:rPr>
           </w:pPr>
-          <w:hyperlink w:anchor="_Toc502996960" w:history="1">
+          <w:hyperlink w:anchor="_Toc503002890" w:history="1">
             <w:r>
               <w:rPr>
                 <w:rStyle w:val="Lienhypertexte"/>
                 <w:noProof/>
               </w:rPr>
-              <w:t>4.3.1</w:t>
+              <w:t>4.4.1</w:t>
             </w:r>
             <w:r>
               <w:rPr>
@@ -4190,7 +4396,7 @@
                 <w:noProof/>
                 <w:webHidden/>
               </w:rPr>
-              <w:instrText xml:space="preserve"> PAGEREF _Toc502996960 \h </w:instrText>
+              <w:instrText xml:space="preserve"> PAGEREF _Toc503002890 \h </w:instrText>
             </w:r>
             <w:r>
               <w:rPr>
@@ -4233,13 +4439,13 @@
               <w:noProof/>
             </w:rPr>
           </w:pPr>
-          <w:hyperlink w:anchor="_Toc502996961" w:history="1">
+          <w:hyperlink w:anchor="_Toc503002891" w:history="1">
             <w:r>
               <w:rPr>
                 <w:rStyle w:val="Lienhypertexte"/>
                 <w:noProof/>
               </w:rPr>
-              <w:t>4.3.2</w:t>
+              <w:t>4.4.2</w:t>
             </w:r>
             <w:r>
               <w:rPr>
@@ -4274,7 +4480,7 @@
                 <w:noProof/>
                 <w:webHidden/>
               </w:rPr>
-              <w:instrText xml:space="preserve"> PAGEREF _Toc502996961 \h </w:instrText>
+              <w:instrText xml:space="preserve"> PAGEREF _Toc503002891 \h </w:instrText>
             </w:r>
             <w:r>
               <w:rPr>
@@ -4317,13 +4523,13 @@
               <w:noProof/>
             </w:rPr>
           </w:pPr>
-          <w:hyperlink w:anchor="_Toc502996962" w:history="1">
+          <w:hyperlink w:anchor="_Toc503002892" w:history="1">
             <w:r>
               <w:rPr>
                 <w:rStyle w:val="Lienhypertexte"/>
                 <w:noProof/>
               </w:rPr>
-              <w:t>4.3.3</w:t>
+              <w:t>4.4.3</w:t>
             </w:r>
             <w:r>
               <w:rPr>
@@ -4358,7 +4564,7 @@
                 <w:noProof/>
                 <w:webHidden/>
               </w:rPr>
-              <w:instrText xml:space="preserve"> PAGEREF _Toc502996962 \h </w:instrText>
+              <w:instrText xml:space="preserve"> PAGEREF _Toc503002892 \h </w:instrText>
             </w:r>
             <w:r>
               <w:rPr>
@@ -4401,13 +4607,13 @@
               <w:noProof/>
             </w:rPr>
           </w:pPr>
-          <w:hyperlink w:anchor="_Toc502996963" w:history="1">
+          <w:hyperlink w:anchor="_Toc503002893" w:history="1">
             <w:r>
               <w:rPr>
                 <w:rStyle w:val="Lienhypertexte"/>
                 <w:noProof/>
               </w:rPr>
-              <w:t>4.3.4</w:t>
+              <w:t>4.4.4</w:t>
             </w:r>
             <w:r>
               <w:rPr>
@@ -4442,7 +4648,7 @@
                 <w:noProof/>
                 <w:webHidden/>
               </w:rPr>
-              <w:instrText xml:space="preserve"> PAGEREF _Toc502996963 \h </w:instrText>
+              <w:instrText xml:space="preserve"> PAGEREF _Toc503002893 \h </w:instrText>
             </w:r>
             <w:r>
               <w:rPr>
@@ -4485,13 +4691,13 @@
               <w:noProof/>
             </w:rPr>
           </w:pPr>
-          <w:hyperlink w:anchor="_Toc502996964" w:history="1">
+          <w:hyperlink w:anchor="_Toc503002894" w:history="1">
             <w:r>
               <w:rPr>
                 <w:rStyle w:val="Lienhypertexte"/>
                 <w:noProof/>
               </w:rPr>
-              <w:t>4.3.5</w:t>
+              <w:t>4.4.5</w:t>
             </w:r>
             <w:r>
               <w:rPr>
@@ -4526,7 +4732,7 @@
                 <w:noProof/>
                 <w:webHidden/>
               </w:rPr>
-              <w:instrText xml:space="preserve"> PAGEREF _Toc502996964 \h </w:instrText>
+              <w:instrText xml:space="preserve"> PAGEREF _Toc503002894 \h </w:instrText>
             </w:r>
             <w:r>
               <w:rPr>
@@ -4569,13 +4775,13 @@
               <w:noProof/>
             </w:rPr>
           </w:pPr>
-          <w:hyperlink w:anchor="_Toc502996965" w:history="1">
+          <w:hyperlink w:anchor="_Toc503002895" w:history="1">
             <w:r>
               <w:rPr>
                 <w:rStyle w:val="Lienhypertexte"/>
                 <w:noProof/>
               </w:rPr>
-              <w:t>4.4</w:t>
+              <w:t>4.5</w:t>
             </w:r>
             <w:r>
               <w:rPr>
@@ -4610,7 +4816,7 @@
                 <w:noProof/>
                 <w:webHidden/>
               </w:rPr>
-              <w:instrText xml:space="preserve"> PAGEREF _Toc502996965 \h </w:instrText>
+              <w:instrText xml:space="preserve"> PAGEREF _Toc503002895 \h </w:instrText>
             </w:r>
             <w:r>
               <w:rPr>
@@ -4653,13 +4859,13 @@
               <w:noProof/>
             </w:rPr>
           </w:pPr>
-          <w:hyperlink w:anchor="_Toc502996966" w:history="1">
+          <w:hyperlink w:anchor="_Toc503002896" w:history="1">
             <w:r>
               <w:rPr>
                 <w:rStyle w:val="Lienhypertexte"/>
                 <w:noProof/>
               </w:rPr>
-              <w:t>4.4.1</w:t>
+              <w:t>4.5.1</w:t>
             </w:r>
             <w:r>
               <w:rPr>
@@ -4694,7 +4900,7 @@
                 <w:noProof/>
                 <w:webHidden/>
               </w:rPr>
-              <w:instrText xml:space="preserve"> PAGEREF _Toc502996966 \h </w:instrText>
+              <w:instrText xml:space="preserve"> PAGEREF _Toc503002896 \h </w:instrText>
             </w:r>
             <w:r>
               <w:rPr>
@@ -4737,13 +4943,13 @@
               <w:noProof/>
             </w:rPr>
           </w:pPr>
-          <w:hyperlink w:anchor="_Toc502996967" w:history="1">
+          <w:hyperlink w:anchor="_Toc503002897" w:history="1">
             <w:r>
               <w:rPr>
                 <w:rStyle w:val="Lienhypertexte"/>
                 <w:noProof/>
               </w:rPr>
-              <w:t>4.4.2</w:t>
+              <w:t>4.5.2</w:t>
             </w:r>
             <w:r>
               <w:rPr>
@@ -4778,93 +4984,7 @@
                 <w:noProof/>
                 <w:webHidden/>
               </w:rPr>
-              <w:instrText xml:space="preserve"> PAGEREF _Toc502996967 \h </w:instrText>
-            </w:r>
-            <w:r>
-              <w:rPr>
-                <w:noProof/>
-                <w:webHidden/>
-              </w:rPr>
-            </w:r>
-            <w:r>
-              <w:rPr>
-                <w:noProof/>
-                <w:webHidden/>
-              </w:rPr>
-              <w:fldChar w:fldCharType="separate"/>
-            </w:r>
-            <w:r>
-              <w:rPr>
-                <w:noProof/>
-                <w:webHidden/>
-              </w:rPr>
-              <w:t>8</w:t>
-            </w:r>
-            <w:r>
-              <w:rPr>
-                <w:noProof/>
-                <w:webHidden/>
-              </w:rPr>
-              <w:fldChar w:fldCharType="end"/>
-            </w:r>
-          </w:hyperlink>
-          <w:bookmarkStart w:id="0" w:name="_GoBack"/>
-          <w:bookmarkEnd w:id="0"/>
-        </w:p>
-        <w:p>
-          <w:pPr>
-            <w:pStyle w:val="TM3"/>
-            <w:tabs>
-              <w:tab w:val="left" w:pos="1320"/>
-              <w:tab w:val="right" w:leader="dot" w:pos="9062"/>
-            </w:tabs>
-            <w:rPr>
-              <w:rFonts w:cstheme="minorBidi"/>
-              <w:noProof/>
-            </w:rPr>
-          </w:pPr>
-          <w:hyperlink w:anchor="_Toc502996968" w:history="1">
-            <w:r>
-              <w:rPr>
-                <w:rStyle w:val="Lienhypertexte"/>
-                <w:noProof/>
-              </w:rPr>
-              <w:t>4.4.3</w:t>
-            </w:r>
-            <w:r>
-              <w:rPr>
-                <w:rFonts w:cstheme="minorBidi"/>
-                <w:noProof/>
-              </w:rPr>
-              <w:tab/>
-            </w:r>
-            <w:r>
-              <w:rPr>
-                <w:rStyle w:val="Lienhypertexte"/>
-                <w:noProof/>
-              </w:rPr>
-              <w:t>Conception</w:t>
-            </w:r>
-            <w:r>
-              <w:rPr>
-                <w:noProof/>
-                <w:webHidden/>
-              </w:rPr>
-              <w:tab/>
-            </w:r>
-            <w:r>
-              <w:rPr>
-                <w:noProof/>
-                <w:webHidden/>
-              </w:rPr>
-              <w:fldChar w:fldCharType="begin"/>
-            </w:r>
-            <w:r>
-              <w:rPr>
-                <w:noProof/>
-                <w:webHidden/>
-              </w:rPr>
-              <w:instrText xml:space="preserve"> PAGEREF _Toc502996968 \h </w:instrText>
+              <w:instrText xml:space="preserve"> PAGEREF _Toc503002897 \h </w:instrText>
             </w:r>
             <w:r>
               <w:rPr>
@@ -4907,13 +5027,13 @@
               <w:noProof/>
             </w:rPr>
           </w:pPr>
-          <w:hyperlink w:anchor="_Toc502996969" w:history="1">
+          <w:hyperlink w:anchor="_Toc503002898" w:history="1">
             <w:r>
               <w:rPr>
                 <w:rStyle w:val="Lienhypertexte"/>
                 <w:noProof/>
               </w:rPr>
-              <w:t>4.4.4</w:t>
+              <w:t>4.5.3</w:t>
             </w:r>
             <w:r>
               <w:rPr>
@@ -4927,7 +5047,7 @@
                 <w:rStyle w:val="Lienhypertexte"/>
                 <w:noProof/>
               </w:rPr>
-              <w:t>Réalisation</w:t>
+              <w:t>Conception</w:t>
             </w:r>
             <w:r>
               <w:rPr>
@@ -4948,7 +5068,7 @@
                 <w:noProof/>
                 <w:webHidden/>
               </w:rPr>
-              <w:instrText xml:space="preserve"> PAGEREF _Toc502996969 \h </w:instrText>
+              <w:instrText xml:space="preserve"> PAGEREF _Toc503002898 \h </w:instrText>
             </w:r>
             <w:r>
               <w:rPr>
@@ -4991,13 +5111,13 @@
               <w:noProof/>
             </w:rPr>
           </w:pPr>
-          <w:hyperlink w:anchor="_Toc502996970" w:history="1">
+          <w:hyperlink w:anchor="_Toc503002899" w:history="1">
             <w:r>
               <w:rPr>
                 <w:rStyle w:val="Lienhypertexte"/>
                 <w:noProof/>
               </w:rPr>
-              <w:t>4.4.5</w:t>
+              <w:t>4.5.4</w:t>
             </w:r>
             <w:r>
               <w:rPr>
@@ -5011,6 +5131,90 @@
                 <w:rStyle w:val="Lienhypertexte"/>
                 <w:noProof/>
               </w:rPr>
+              <w:t>Réalisation</w:t>
+            </w:r>
+            <w:r>
+              <w:rPr>
+                <w:noProof/>
+                <w:webHidden/>
+              </w:rPr>
+              <w:tab/>
+            </w:r>
+            <w:r>
+              <w:rPr>
+                <w:noProof/>
+                <w:webHidden/>
+              </w:rPr>
+              <w:fldChar w:fldCharType="begin"/>
+            </w:r>
+            <w:r>
+              <w:rPr>
+                <w:noProof/>
+                <w:webHidden/>
+              </w:rPr>
+              <w:instrText xml:space="preserve"> PAGEREF _Toc503002899 \h </w:instrText>
+            </w:r>
+            <w:r>
+              <w:rPr>
+                <w:noProof/>
+                <w:webHidden/>
+              </w:rPr>
+            </w:r>
+            <w:r>
+              <w:rPr>
+                <w:noProof/>
+                <w:webHidden/>
+              </w:rPr>
+              <w:fldChar w:fldCharType="separate"/>
+            </w:r>
+            <w:r>
+              <w:rPr>
+                <w:noProof/>
+                <w:webHidden/>
+              </w:rPr>
+              <w:t>8</w:t>
+            </w:r>
+            <w:r>
+              <w:rPr>
+                <w:noProof/>
+                <w:webHidden/>
+              </w:rPr>
+              <w:fldChar w:fldCharType="end"/>
+            </w:r>
+          </w:hyperlink>
+        </w:p>
+        <w:p>
+          <w:pPr>
+            <w:pStyle w:val="TM3"/>
+            <w:tabs>
+              <w:tab w:val="left" w:pos="1320"/>
+              <w:tab w:val="right" w:leader="dot" w:pos="9062"/>
+            </w:tabs>
+            <w:rPr>
+              <w:rFonts w:cstheme="minorBidi"/>
+              <w:noProof/>
+            </w:rPr>
+          </w:pPr>
+          <w:hyperlink w:anchor="_Toc503002900" w:history="1">
+            <w:r>
+              <w:rPr>
+                <w:rStyle w:val="Lienhypertexte"/>
+                <w:noProof/>
+              </w:rPr>
+              <w:t>4.5.5</w:t>
+            </w:r>
+            <w:r>
+              <w:rPr>
+                <w:rFonts w:cstheme="minorBidi"/>
+                <w:noProof/>
+              </w:rPr>
+              <w:tab/>
+            </w:r>
+            <w:r>
+              <w:rPr>
+                <w:rStyle w:val="Lienhypertexte"/>
+                <w:noProof/>
+              </w:rPr>
               <w:t>Test</w:t>
             </w:r>
             <w:r>
@@ -5032,7 +5236,7 @@
                 <w:noProof/>
                 <w:webHidden/>
               </w:rPr>
-              <w:instrText xml:space="preserve"> PAGEREF _Toc502996970 \h </w:instrText>
+              <w:instrText xml:space="preserve"> PAGEREF _Toc503002900 \h </w:instrText>
             </w:r>
             <w:r>
               <w:rPr>
@@ -5071,7 +5275,7 @@
               <w:b w:val="0"/>
             </w:rPr>
           </w:pPr>
-          <w:hyperlink w:anchor="_Toc502996971" w:history="1">
+          <w:hyperlink w:anchor="_Toc503002901" w:history="1">
             <w:r>
               <w:rPr>
                 <w:rStyle w:val="Lienhypertexte"/>
@@ -5107,7 +5311,7 @@
               <w:rPr>
                 <w:webHidden/>
               </w:rPr>
-              <w:instrText xml:space="preserve"> PAGEREF _Toc502996971 \h </w:instrText>
+              <w:instrText xml:space="preserve"> PAGEREF _Toc503002901 \h </w:instrText>
             </w:r>
             <w:r>
               <w:rPr>
@@ -5178,7 +5382,7 @@
           <w:color w:val="C00000"/>
         </w:rPr>
       </w:pPr>
-      <w:bookmarkStart w:id="1" w:name="_Toc502996932"/>
+      <w:bookmarkStart w:id="1" w:name="_Toc503002860"/>
       <w:r>
         <w:rPr>
           <w:b/>
@@ -5194,7 +5398,7 @@
         <w:pStyle w:val="Titre2"/>
         <w:ind w:firstLine="133"/>
       </w:pPr>
-      <w:bookmarkStart w:id="2" w:name="_Toc502996933"/>
+      <w:bookmarkStart w:id="2" w:name="_Toc503002861"/>
       <w:r>
         <w:t>Introduction</w:t>
       </w:r>
@@ -5240,7 +5444,7 @@
         <w:pStyle w:val="Titre2"/>
         <w:ind w:firstLine="133"/>
       </w:pPr>
-      <w:bookmarkStart w:id="3" w:name="_Toc502996934"/>
+      <w:bookmarkStart w:id="3" w:name="_Toc503002862"/>
       <w:r>
         <w:t>Etude de l’existant</w:t>
       </w:r>
@@ -5643,7 +5847,7 @@
         <w:pStyle w:val="Titre2"/>
         <w:ind w:firstLine="133"/>
       </w:pPr>
-      <w:bookmarkStart w:id="4" w:name="_Toc502996935"/>
+      <w:bookmarkStart w:id="4" w:name="_Toc503002863"/>
       <w:r>
         <w:t>Critique de l’existant</w:t>
       </w:r>
@@ -5724,7 +5928,7 @@
           <w:color w:val="C00000"/>
         </w:rPr>
       </w:pPr>
-      <w:bookmarkStart w:id="5" w:name="_Toc502996936"/>
+      <w:bookmarkStart w:id="5" w:name="_Toc503002864"/>
       <w:r>
         <w:rPr>
           <w:b/>
@@ -5754,7 +5958,7 @@
           <w:color w:val="C00000"/>
         </w:rPr>
       </w:pPr>
-      <w:bookmarkStart w:id="6" w:name="_Toc502996937"/>
+      <w:bookmarkStart w:id="6" w:name="_Toc503002865"/>
       <w:r>
         <w:t>Description de la méthodologie SCRUM</w:t>
       </w:r>
@@ -5823,7 +6027,7 @@
                     <pic:cNvPicPr/>
                   </pic:nvPicPr>
                   <pic:blipFill>
-                    <a:blip r:embed="rId9"/>
+                    <a:blip r:embed="rId11"/>
                     <a:stretch>
                       <a:fillRect/>
                     </a:stretch>
@@ -5863,27 +6067,14 @@
       <w:r>
         <w:t xml:space="preserve">Figure </w:t>
       </w:r>
-      <w:r>
-        <w:fldChar w:fldCharType="begin"/>
-      </w:r>
-      <w:r>
-        <w:instrText xml:space="preserve"> SEQ Figure \* ARABIC </w:instrText>
-      </w:r>
-      <w:r>
-        <w:fldChar w:fldCharType="separate"/>
-      </w:r>
-      <w:r>
-        <w:rPr>
-          <w:noProof/>
-        </w:rPr>
-        <w:t>1</w:t>
-      </w:r>
-      <w:r>
-        <w:rPr>
-          <w:noProof/>
-        </w:rPr>
-        <w:fldChar w:fldCharType="end"/>
-      </w:r>
+      <w:fldSimple w:instr=" SEQ Figure \* ARABIC ">
+        <w:r>
+          <w:rPr>
+            <w:noProof/>
+          </w:rPr>
+          <w:t>1</w:t>
+        </w:r>
+      </w:fldSimple>
       <w:r>
         <w:t>: Processus SCRUM</w:t>
       </w:r>
@@ -5974,7 +6165,7 @@
         <w:pStyle w:val="Titre2"/>
         <w:ind w:hanging="9"/>
       </w:pPr>
-      <w:bookmarkStart w:id="7" w:name="_Toc502996938"/>
+      <w:bookmarkStart w:id="7" w:name="_Toc503002866"/>
       <w:r>
         <w:t>Pourquoi le choix de la méthodologie SCRUM</w:t>
       </w:r>
@@ -6008,6 +6199,16 @@
       <w:r>
         <w:t xml:space="preserve"> collaborateurs. </w:t>
       </w:r>
+    </w:p>
+    <w:p>
+      <w:pPr>
+        <w:pStyle w:val="Titre2"/>
+      </w:pPr>
+      <w:bookmarkStart w:id="8" w:name="_Toc503002867"/>
+      <w:r>
+        <w:t>Les risques</w:t>
+      </w:r>
+      <w:bookmarkEnd w:id="8"/>
     </w:p>
     <w:p>
       <w:pPr>
@@ -6023,7 +6224,7 @@
           <w:color w:val="C00000"/>
         </w:rPr>
       </w:pPr>
-      <w:bookmarkStart w:id="8" w:name="_Toc502996939"/>
+      <w:bookmarkStart w:id="9" w:name="_Toc503002868"/>
       <w:r>
         <w:rPr>
           <w:b/>
@@ -6039,7 +6240,7 @@
         </w:rPr>
         <w:t>Backlog</w:t>
       </w:r>
-      <w:bookmarkEnd w:id="8"/>
+      <w:bookmarkEnd w:id="9"/>
       <w:proofErr w:type="spellEnd"/>
       <w:r>
         <w:rPr>
@@ -6054,11 +6255,11 @@
         <w:pStyle w:val="Titre2"/>
         <w:ind w:firstLine="133"/>
       </w:pPr>
-      <w:bookmarkStart w:id="9" w:name="_Toc502996940"/>
+      <w:bookmarkStart w:id="10" w:name="_Toc503002869"/>
       <w:r>
         <w:t>Besoin fonctionnels</w:t>
       </w:r>
-      <w:bookmarkEnd w:id="9"/>
+      <w:bookmarkEnd w:id="10"/>
     </w:p>
     <w:p>
       <w:pPr>
@@ -6091,14 +6292,14 @@
           <w:color w:val="808080" w:themeColor="background1" w:themeShade="80"/>
         </w:rPr>
       </w:pPr>
-      <w:bookmarkStart w:id="10" w:name="_Toc502996941"/>
+      <w:bookmarkStart w:id="11" w:name="_Toc503002870"/>
       <w:r>
         <w:rPr>
           <w:color w:val="808080" w:themeColor="background1" w:themeShade="80"/>
         </w:rPr>
         <w:t>Gestion des Rendez-vous.</w:t>
       </w:r>
-      <w:bookmarkEnd w:id="10"/>
+      <w:bookmarkEnd w:id="11"/>
     </w:p>
     <w:p>
       <w:pPr>
@@ -6192,14 +6393,14 @@
           <w:color w:val="808080" w:themeColor="background1" w:themeShade="80"/>
         </w:rPr>
       </w:pPr>
-      <w:bookmarkStart w:id="11" w:name="_Toc502996942"/>
+      <w:bookmarkStart w:id="12" w:name="_Toc503002871"/>
       <w:r>
         <w:rPr>
           <w:color w:val="808080" w:themeColor="background1" w:themeShade="80"/>
         </w:rPr>
         <w:t>Gestion et Suivi du Dossier Médical (détaillé)</w:t>
       </w:r>
-      <w:bookmarkEnd w:id="11"/>
+      <w:bookmarkEnd w:id="12"/>
     </w:p>
     <w:p>
       <w:pPr>
@@ -6347,7 +6548,7 @@
           <w:color w:val="808080" w:themeColor="background1" w:themeShade="80"/>
         </w:rPr>
       </w:pPr>
-      <w:bookmarkStart w:id="12" w:name="_Toc502996943"/>
+      <w:bookmarkStart w:id="13" w:name="_Toc503002872"/>
       <w:r>
         <w:rPr>
           <w:color w:val="808080" w:themeColor="background1" w:themeShade="80"/>
@@ -6367,7 +6568,7 @@
         </w:rPr>
         <w:t>.</w:t>
       </w:r>
-      <w:bookmarkEnd w:id="12"/>
+      <w:bookmarkEnd w:id="13"/>
     </w:p>
     <w:p>
       <w:pPr>
@@ -6409,14 +6610,14 @@
           <w:color w:val="808080" w:themeColor="background1" w:themeShade="80"/>
         </w:rPr>
       </w:pPr>
-      <w:bookmarkStart w:id="13" w:name="_Toc502996944"/>
+      <w:bookmarkStart w:id="14" w:name="_Toc503002873"/>
       <w:r>
         <w:rPr>
           <w:color w:val="808080" w:themeColor="background1" w:themeShade="80"/>
         </w:rPr>
         <w:t>Gestion de la Comptabilité.</w:t>
       </w:r>
-      <w:bookmarkEnd w:id="13"/>
+      <w:bookmarkEnd w:id="14"/>
     </w:p>
     <w:p>
       <w:pPr>
@@ -6475,11 +6676,11 @@
         <w:pStyle w:val="Titre2"/>
         <w:ind w:firstLine="133"/>
       </w:pPr>
-      <w:bookmarkStart w:id="14" w:name="_Toc502996945"/>
+      <w:bookmarkStart w:id="15" w:name="_Toc503002874"/>
       <w:r>
         <w:t>Besoins non fonctionnels</w:t>
       </w:r>
-      <w:bookmarkEnd w:id="14"/>
+      <w:bookmarkEnd w:id="15"/>
       <w:r>
         <w:t xml:space="preserve"> </w:t>
       </w:r>
@@ -6549,45 +6750,53 @@
           <w:color w:val="C00000"/>
         </w:rPr>
       </w:pPr>
-      <w:bookmarkStart w:id="15" w:name="_Toc502996946"/>
-      <w:proofErr w:type="spellStart"/>
+      <w:bookmarkStart w:id="16" w:name="_Toc503002875"/>
       <w:r>
         <w:rPr>
           <w:b/>
           <w:color w:val="C00000"/>
         </w:rPr>
-        <w:t>Resalisation</w:t>
-      </w:r>
-      <w:bookmarkEnd w:id="15"/>
-      <w:proofErr w:type="spellEnd"/>
-    </w:p>
-    <w:p>
-      <w:pPr>
-        <w:pStyle w:val="Titre2"/>
-      </w:pPr>
-      <w:bookmarkStart w:id="16" w:name="_Toc502996947"/>
-      <w:r>
-        <w:t xml:space="preserve">Sprint 1 : Gestion des </w:t>
-      </w:r>
-      <w:r>
-        <w:t>dossier</w:t>
-      </w:r>
-      <w:r>
-        <w:t>s</w:t>
-      </w:r>
-      <w:r>
-        <w:t xml:space="preserve"> médic</w:t>
-      </w:r>
-      <w:r>
-        <w:t>aux</w:t>
+        <w:t>Réalisation</w:t>
       </w:r>
       <w:bookmarkEnd w:id="16"/>
     </w:p>
     <w:p>
       <w:pPr>
+        <w:pStyle w:val="Titre2"/>
+      </w:pPr>
+      <w:bookmarkStart w:id="17" w:name="_Toc503002876"/>
+      <w:r>
+        <w:t>Sprint 0 : Mise en place de l’architecture technique</w:t>
+      </w:r>
+      <w:bookmarkEnd w:id="17"/>
+    </w:p>
+    <w:p>
+      <w:pPr>
+        <w:pStyle w:val="Titre2"/>
+      </w:pPr>
+      <w:bookmarkStart w:id="18" w:name="_Toc503002877"/>
+      <w:r>
+        <w:t xml:space="preserve">Sprint 1 : Gestion des </w:t>
+      </w:r>
+      <w:r>
+        <w:t>dossier</w:t>
+      </w:r>
+      <w:r>
+        <w:t>s</w:t>
+      </w:r>
+      <w:r>
+        <w:t xml:space="preserve"> médic</w:t>
+      </w:r>
+      <w:r>
+        <w:t>aux</w:t>
+      </w:r>
+      <w:bookmarkEnd w:id="18"/>
+    </w:p>
+    <w:p>
+      <w:pPr>
         <w:pStyle w:val="Titre3"/>
       </w:pPr>
-      <w:bookmarkStart w:id="17" w:name="_Toc502996948"/>
+      <w:bookmarkStart w:id="19" w:name="_Toc503002878"/>
       <w:r>
         <w:t xml:space="preserve">Sprint </w:t>
       </w:r>
@@ -6595,7 +6804,7 @@
       <w:r>
         <w:t>Backlog</w:t>
       </w:r>
-      <w:bookmarkEnd w:id="17"/>
+      <w:bookmarkEnd w:id="19"/>
       <w:proofErr w:type="spellEnd"/>
     </w:p>
     <w:p>
@@ -7582,30 +7791,10 @@
       <w:pPr>
         <w:pStyle w:val="Titre3"/>
       </w:pPr>
-      <w:bookmarkStart w:id="18" w:name="_Toc502996949"/>
+      <w:bookmarkStart w:id="20" w:name="_Toc503002879"/>
       <w:r>
         <w:lastRenderedPageBreak/>
         <w:t>Analyse</w:t>
-      </w:r>
-      <w:bookmarkEnd w:id="18"/>
-    </w:p>
-    <w:p>
-      <w:pPr>
-        <w:pStyle w:val="Titre3"/>
-      </w:pPr>
-      <w:bookmarkStart w:id="19" w:name="_Toc502996950"/>
-      <w:r>
-        <w:t>Conception</w:t>
-      </w:r>
-      <w:bookmarkEnd w:id="19"/>
-    </w:p>
-    <w:p>
-      <w:pPr>
-        <w:pStyle w:val="Titre3"/>
-      </w:pPr>
-      <w:bookmarkStart w:id="20" w:name="_Toc502996951"/>
-      <w:r>
-        <w:t>Réalisation</w:t>
       </w:r>
       <w:bookmarkEnd w:id="20"/>
     </w:p>
@@ -7613,11 +7802,31 @@
       <w:pPr>
         <w:pStyle w:val="Titre3"/>
       </w:pPr>
-      <w:bookmarkStart w:id="21" w:name="_Toc502996952"/>
+      <w:bookmarkStart w:id="21" w:name="_Toc503002880"/>
+      <w:r>
+        <w:t>Conception</w:t>
+      </w:r>
+      <w:bookmarkEnd w:id="21"/>
+    </w:p>
+    <w:p>
+      <w:pPr>
+        <w:pStyle w:val="Titre3"/>
+      </w:pPr>
+      <w:bookmarkStart w:id="22" w:name="_Toc503002881"/>
+      <w:r>
+        <w:t>Réalisation</w:t>
+      </w:r>
+      <w:bookmarkEnd w:id="22"/>
+    </w:p>
+    <w:p>
+      <w:pPr>
+        <w:pStyle w:val="Titre3"/>
+      </w:pPr>
+      <w:bookmarkStart w:id="23" w:name="_Toc503002882"/>
       <w:r>
         <w:t>Test</w:t>
       </w:r>
-      <w:bookmarkEnd w:id="21"/>
+      <w:bookmarkEnd w:id="23"/>
     </w:p>
     <w:p>
       <w:pPr>
@@ -7633,23 +7842,17 @@
       <w:pPr>
         <w:pStyle w:val="Titre2"/>
       </w:pPr>
-      <w:bookmarkStart w:id="22" w:name="_Toc502996953"/>
-      <w:r>
-        <w:t>Sprint 2</w:t>
-      </w:r>
-      <w:r>
-        <w:t xml:space="preserve"> : Gestion </w:t>
-      </w:r>
-      <w:r>
-        <w:t>financière du cabinet.</w:t>
-      </w:r>
-      <w:bookmarkEnd w:id="22"/>
+      <w:bookmarkStart w:id="24" w:name="_Toc503002883"/>
+      <w:r>
+        <w:t>Sprint 2 : Gestion financière du cabinet.</w:t>
+      </w:r>
+      <w:bookmarkEnd w:id="24"/>
     </w:p>
     <w:p>
       <w:pPr>
         <w:pStyle w:val="Titre3"/>
       </w:pPr>
-      <w:bookmarkStart w:id="23" w:name="_Toc502996954"/>
+      <w:bookmarkStart w:id="25" w:name="_Toc503002884"/>
       <w:r>
         <w:t xml:space="preserve">Sprint </w:t>
       </w:r>
@@ -7657,36 +7860,16 @@
       <w:r>
         <w:t>Backlog</w:t>
       </w:r>
-      <w:bookmarkEnd w:id="23"/>
+      <w:bookmarkEnd w:id="25"/>
       <w:proofErr w:type="spellEnd"/>
     </w:p>
     <w:p>
       <w:pPr>
         <w:pStyle w:val="Titre3"/>
       </w:pPr>
-      <w:bookmarkStart w:id="24" w:name="_Toc502996955"/>
+      <w:bookmarkStart w:id="26" w:name="_Toc503002885"/>
       <w:r>
         <w:t>Analyse</w:t>
-      </w:r>
-      <w:bookmarkEnd w:id="24"/>
-    </w:p>
-    <w:p>
-      <w:pPr>
-        <w:pStyle w:val="Titre3"/>
-      </w:pPr>
-      <w:bookmarkStart w:id="25" w:name="_Toc502996956"/>
-      <w:r>
-        <w:t>Conception</w:t>
-      </w:r>
-      <w:bookmarkEnd w:id="25"/>
-    </w:p>
-    <w:p>
-      <w:pPr>
-        <w:pStyle w:val="Titre3"/>
-      </w:pPr>
-      <w:bookmarkStart w:id="26" w:name="_Toc502996957"/>
-      <w:r>
-        <w:t>Réalisation</w:t>
       </w:r>
       <w:bookmarkEnd w:id="26"/>
     </w:p>
@@ -7694,34 +7877,48 @@
       <w:pPr>
         <w:pStyle w:val="Titre3"/>
       </w:pPr>
-      <w:bookmarkStart w:id="27" w:name="_Toc502996958"/>
+      <w:bookmarkStart w:id="27" w:name="_Toc503002886"/>
+      <w:r>
+        <w:t>Conception</w:t>
+      </w:r>
+      <w:bookmarkEnd w:id="27"/>
+    </w:p>
+    <w:p>
+      <w:pPr>
+        <w:pStyle w:val="Titre3"/>
+      </w:pPr>
+      <w:bookmarkStart w:id="28" w:name="_Toc503002887"/>
+      <w:r>
+        <w:t>Réalisation</w:t>
+      </w:r>
+      <w:bookmarkEnd w:id="28"/>
+    </w:p>
+    <w:p>
+      <w:pPr>
+        <w:pStyle w:val="Titre3"/>
+      </w:pPr>
+      <w:bookmarkStart w:id="29" w:name="_Toc503002888"/>
       <w:r>
         <w:t>Test</w:t>
       </w:r>
-      <w:bookmarkEnd w:id="27"/>
+      <w:bookmarkEnd w:id="29"/>
     </w:p>
     <w:p/>
     <w:p>
       <w:pPr>
         <w:pStyle w:val="Titre2"/>
       </w:pPr>
-      <w:bookmarkStart w:id="28" w:name="_Toc502996959"/>
-      <w:r>
-        <w:t>Sprint 3</w:t>
-      </w:r>
-      <w:r>
-        <w:t xml:space="preserve"> : Gestion des </w:t>
-      </w:r>
-      <w:r>
-        <w:t>rendez-vous</w:t>
-      </w:r>
-      <w:bookmarkEnd w:id="28"/>
+      <w:bookmarkStart w:id="30" w:name="_Toc503002889"/>
+      <w:r>
+        <w:t>Sprint 3 : Gestion des rendez-vous</w:t>
+      </w:r>
+      <w:bookmarkEnd w:id="30"/>
     </w:p>
     <w:p>
       <w:pPr>
         <w:pStyle w:val="Titre3"/>
       </w:pPr>
-      <w:bookmarkStart w:id="29" w:name="_Toc502996960"/>
+      <w:bookmarkStart w:id="31" w:name="_Toc503002890"/>
       <w:r>
         <w:t xml:space="preserve">Sprint </w:t>
       </w:r>
@@ -7729,36 +7926,16 @@
       <w:r>
         <w:t>Backlog</w:t>
       </w:r>
-      <w:bookmarkEnd w:id="29"/>
+      <w:bookmarkEnd w:id="31"/>
       <w:proofErr w:type="spellEnd"/>
     </w:p>
     <w:p>
       <w:pPr>
         <w:pStyle w:val="Titre3"/>
       </w:pPr>
-      <w:bookmarkStart w:id="30" w:name="_Toc502996961"/>
+      <w:bookmarkStart w:id="32" w:name="_Toc503002891"/>
       <w:r>
         <w:t>Analyse</w:t>
-      </w:r>
-      <w:bookmarkEnd w:id="30"/>
-    </w:p>
-    <w:p>
-      <w:pPr>
-        <w:pStyle w:val="Titre3"/>
-      </w:pPr>
-      <w:bookmarkStart w:id="31" w:name="_Toc502996962"/>
-      <w:r>
-        <w:t>Conception</w:t>
-      </w:r>
-      <w:bookmarkEnd w:id="31"/>
-    </w:p>
-    <w:p>
-      <w:pPr>
-        <w:pStyle w:val="Titre3"/>
-      </w:pPr>
-      <w:bookmarkStart w:id="32" w:name="_Toc502996963"/>
-      <w:r>
-        <w:t>Réalisation</w:t>
       </w:r>
       <w:bookmarkEnd w:id="32"/>
     </w:p>
@@ -7766,28 +7943,48 @@
       <w:pPr>
         <w:pStyle w:val="Titre3"/>
       </w:pPr>
-      <w:bookmarkStart w:id="33" w:name="_Toc502996964"/>
+      <w:bookmarkStart w:id="33" w:name="_Toc503002892"/>
+      <w:r>
+        <w:t>Conception</w:t>
+      </w:r>
+      <w:bookmarkEnd w:id="33"/>
+    </w:p>
+    <w:p>
+      <w:pPr>
+        <w:pStyle w:val="Titre3"/>
+      </w:pPr>
+      <w:bookmarkStart w:id="34" w:name="_Toc503002893"/>
+      <w:r>
+        <w:t>Réalisation</w:t>
+      </w:r>
+      <w:bookmarkEnd w:id="34"/>
+    </w:p>
+    <w:p>
+      <w:pPr>
+        <w:pStyle w:val="Titre3"/>
+      </w:pPr>
+      <w:bookmarkStart w:id="35" w:name="_Toc503002894"/>
       <w:r>
         <w:t>Test</w:t>
       </w:r>
-      <w:bookmarkEnd w:id="33"/>
+      <w:bookmarkEnd w:id="35"/>
     </w:p>
     <w:p/>
     <w:p>
       <w:pPr>
         <w:pStyle w:val="Titre2"/>
       </w:pPr>
-      <w:bookmarkStart w:id="34" w:name="_Toc502996965"/>
+      <w:bookmarkStart w:id="36" w:name="_Toc503002895"/>
       <w:r>
         <w:t>Sprint 3 : Gestion des rendez-vous</w:t>
       </w:r>
-      <w:bookmarkEnd w:id="34"/>
+      <w:bookmarkEnd w:id="36"/>
     </w:p>
     <w:p>
       <w:pPr>
         <w:pStyle w:val="Titre3"/>
       </w:pPr>
-      <w:bookmarkStart w:id="35" w:name="_Toc502996966"/>
+      <w:bookmarkStart w:id="37" w:name="_Toc503002896"/>
       <w:r>
         <w:t xml:space="preserve">Sprint </w:t>
       </w:r>
@@ -7795,36 +7992,16 @@
       <w:r>
         <w:t>Backlog</w:t>
       </w:r>
-      <w:bookmarkEnd w:id="35"/>
+      <w:bookmarkEnd w:id="37"/>
       <w:proofErr w:type="spellEnd"/>
     </w:p>
     <w:p>
       <w:pPr>
         <w:pStyle w:val="Titre3"/>
       </w:pPr>
-      <w:bookmarkStart w:id="36" w:name="_Toc502996967"/>
+      <w:bookmarkStart w:id="38" w:name="_Toc503002897"/>
       <w:r>
         <w:t>Analyse</w:t>
-      </w:r>
-      <w:bookmarkEnd w:id="36"/>
-    </w:p>
-    <w:p>
-      <w:pPr>
-        <w:pStyle w:val="Titre3"/>
-      </w:pPr>
-      <w:bookmarkStart w:id="37" w:name="_Toc502996968"/>
-      <w:r>
-        <w:t>Conception</w:t>
-      </w:r>
-      <w:bookmarkEnd w:id="37"/>
-    </w:p>
-    <w:p>
-      <w:pPr>
-        <w:pStyle w:val="Titre3"/>
-      </w:pPr>
-      <w:bookmarkStart w:id="38" w:name="_Toc502996969"/>
-      <w:r>
-        <w:t>Réalisation</w:t>
       </w:r>
       <w:bookmarkEnd w:id="38"/>
     </w:p>
@@ -7832,11 +8009,31 @@
       <w:pPr>
         <w:pStyle w:val="Titre3"/>
       </w:pPr>
-      <w:bookmarkStart w:id="39" w:name="_Toc502996970"/>
+      <w:bookmarkStart w:id="39" w:name="_Toc503002898"/>
+      <w:r>
+        <w:t>Conception</w:t>
+      </w:r>
+      <w:bookmarkEnd w:id="39"/>
+    </w:p>
+    <w:p>
+      <w:pPr>
+        <w:pStyle w:val="Titre3"/>
+      </w:pPr>
+      <w:bookmarkStart w:id="40" w:name="_Toc503002899"/>
+      <w:r>
+        <w:t>Réalisation</w:t>
+      </w:r>
+      <w:bookmarkEnd w:id="40"/>
+    </w:p>
+    <w:p>
+      <w:pPr>
+        <w:pStyle w:val="Titre3"/>
+      </w:pPr>
+      <w:bookmarkStart w:id="41" w:name="_Toc503002900"/>
       <w:r>
         <w:t>Test</w:t>
       </w:r>
-      <w:bookmarkEnd w:id="39"/>
+      <w:bookmarkEnd w:id="41"/>
     </w:p>
     <w:p/>
     <w:p>
@@ -7844,7 +8041,7 @@
         <w:pStyle w:val="Titre1"/>
         <w:ind w:hanging="6"/>
       </w:pPr>
-      <w:bookmarkStart w:id="40" w:name="_Toc502996971"/>
+      <w:bookmarkStart w:id="42" w:name="_Toc503002901"/>
       <w:r>
         <w:rPr>
           <w:b/>
@@ -7852,7 +8049,7 @@
         </w:rPr>
         <w:t>Conclusion</w:t>
       </w:r>
-      <w:bookmarkEnd w:id="40"/>
+      <w:bookmarkEnd w:id="42"/>
     </w:p>
     <w:p/>
     <w:sectPr>
@@ -10670,7 +10867,7 @@
 </file>
 
 <file path=customXml/itemProps1.xml><?xml version="1.0" encoding="utf-8"?>
-<ds:datastoreItem xmlns:ds="http://schemas.openxmlformats.org/officeDocument/2006/customXml" ds:itemID="{04A812D8-F550-4408-9C59-2397F890F735}">
+<ds:datastoreItem xmlns:ds="http://schemas.openxmlformats.org/officeDocument/2006/customXml" ds:itemID="{F320362D-6EC7-4EE1-A2ED-314239C6C0C0}">
   <ds:schemaRefs>
     <ds:schemaRef ds:uri="http://schemas.openxmlformats.org/officeDocument/2006/bibliography"/>
   </ds:schemaRefs>

</xml_diff>